<commit_message>
upgrade dokumen ukl upl
</commit_message>
<xml_diff>
--- a/public/template_ukl_upl.docx
+++ b/public/template_ukl_upl.docx
@@ -7498,16 +7498,27 @@
     <w:p>
       <w:pPr>
         <w:spacing w:line="360" w:lineRule="auto"/>
-        <w:ind w:left="426"/>
-      </w:pPr>
+      </w:pPr>
+      <w:r>
+        <w:t xml:space="preserve">      </w:t>
+      </w:r>
+      <w:r>
+        <w:t xml:space="preserve">  </w:t>
+      </w:r>
+      <w:r>
+        <w:t>${</w:t>
+      </w:r>
+      <w:proofErr w:type="spellStart"/>
+      <w:r>
+        <w:t>pertek_block</w:t>
+      </w:r>
+      <w:proofErr w:type="spellEnd"/>
+      <w:r>
+        <w:t>}</w:t>
+      </w:r>
     </w:p>
     <w:p>
       <w:pPr>
-        <w:pStyle w:val="ListParagraph"/>
-        <w:numPr>
-          <w:ilvl w:val="0"/>
-          <w:numId w:val="11"/>
-        </w:numPr>
         <w:spacing w:line="360" w:lineRule="auto"/>
         <w:rPr>
           <w:b/>
@@ -7517,6 +7528,18 @@
         <w:rPr>
           <w:b/>
         </w:rPr>
+        <w:t xml:space="preserve">      </w:t>
+      </w:r>
+      <w:r>
+        <w:rPr>
+          <w:b/>
+        </w:rPr>
+        <w:t xml:space="preserve">  </w:t>
+      </w:r>
+      <w:r>
+        <w:rPr>
+          <w:b/>
+        </w:rPr>
         <w:t>${</w:t>
       </w:r>
       <w:proofErr w:type="spellStart"/>
@@ -7524,7 +7547,7 @@
         <w:rPr>
           <w:b/>
         </w:rPr>
-        <w:t>pertek</w:t>
+        <w:t>pertek_name</w:t>
       </w:r>
       <w:proofErr w:type="spellEnd"/>
       <w:r>
@@ -7628,6 +7651,23 @@
       <w:pPr>
         <w:spacing w:line="360" w:lineRule="auto"/>
       </w:pPr>
+      <w:r>
+        <w:t xml:space="preserve">      </w:t>
+      </w:r>
+      <w:r>
+        <w:t xml:space="preserve">  </w:t>
+      </w:r>
+      <w:r>
+        <w:t>${/</w:t>
+      </w:r>
+      <w:proofErr w:type="spellStart"/>
+      <w:r>
+        <w:t>pertek_block</w:t>
+      </w:r>
+      <w:proofErr w:type="spellEnd"/>
+      <w:r>
+        <w:t>}</w:t>
+      </w:r>
     </w:p>
     <w:p>
       <w:pPr>
@@ -10166,26 +10206,23 @@
       </w:pPr>
       <w:r>
         <w:rPr>
-          <w:b/>
           <w:szCs w:val="24"/>
         </w:rPr>
-        <w:t>$(</w:t>
-      </w:r>
-      <w:proofErr w:type="spellStart"/>
-      <w:r>
-        <w:rPr>
-          <w:b/>
+        <w:t>${</w:t>
+      </w:r>
+      <w:proofErr w:type="spellStart"/>
+      <w:r>
+        <w:rPr>
           <w:szCs w:val="24"/>
         </w:rPr>
-        <w:t>deskripsi</w:t>
-      </w:r>
-      <w:proofErr w:type="spellEnd"/>
-      <w:r>
-        <w:rPr>
-          <w:b/>
+        <w:t>com_konstruksi_desc</w:t>
+      </w:r>
+      <w:proofErr w:type="spellEnd"/>
+      <w:r>
+        <w:rPr>
           <w:szCs w:val="24"/>
         </w:rPr>
-        <w:t xml:space="preserve"> component)</w:t>
+        <w:t>}</w:t>
       </w:r>
     </w:p>
     <w:p>
@@ -10295,31 +10332,32 @@
         <w:spacing w:line="360" w:lineRule="auto"/>
         <w:ind w:left="993"/>
         <w:rPr>
+          <w:bCs/>
           <w:szCs w:val="24"/>
         </w:rPr>
       </w:pPr>
       <w:r>
         <w:rPr>
-          <w:b/>
+          <w:bCs/>
           <w:szCs w:val="24"/>
         </w:rPr>
-        <w:t>$(</w:t>
-      </w:r>
-      <w:proofErr w:type="spellStart"/>
-      <w:r>
-        <w:rPr>
-          <w:b/>
+        <w:t>${</w:t>
+      </w:r>
+      <w:proofErr w:type="spellStart"/>
+      <w:r>
+        <w:rPr>
+          <w:bCs/>
           <w:szCs w:val="24"/>
         </w:rPr>
-        <w:t>deskripsi</w:t>
-      </w:r>
-      <w:proofErr w:type="spellEnd"/>
-      <w:r>
-        <w:rPr>
-          <w:b/>
+        <w:t>com_operasi_desc</w:t>
+      </w:r>
+      <w:proofErr w:type="spellEnd"/>
+      <w:r>
+        <w:rPr>
+          <w:bCs/>
           <w:szCs w:val="24"/>
         </w:rPr>
-        <w:t xml:space="preserve"> component)</w:t>
+        <w:t>}</w:t>
       </w:r>
     </w:p>
     <w:p>
@@ -10440,39 +10478,6 @@
       <w:proofErr w:type="spellEnd"/>
       <w:r>
         <w:t>}</w:t>
-      </w:r>
-    </w:p>
-    <w:p>
-      <w:pPr>
-        <w:spacing w:line="360" w:lineRule="auto"/>
-        <w:ind w:firstLine="567"/>
-        <w:rPr>
-          <w:bCs/>
-          <w:szCs w:val="24"/>
-        </w:rPr>
-      </w:pPr>
-      <w:r>
-        <w:rPr>
-          <w:bCs/>
-          <w:szCs w:val="24"/>
-        </w:rPr>
-        <w:t>$(</w:t>
-      </w:r>
-      <w:proofErr w:type="spellStart"/>
-      <w:r>
-        <w:rPr>
-          <w:bCs/>
-          <w:szCs w:val="24"/>
-        </w:rPr>
-        <w:t>deskripsi</w:t>
-      </w:r>
-      <w:proofErr w:type="spellEnd"/>
-      <w:r>
-        <w:rPr>
-          <w:bCs/>
-          <w:szCs w:val="24"/>
-        </w:rPr>
-        <w:t xml:space="preserve"> component)</w:t>
       </w:r>
     </w:p>
     <w:p>
@@ -10560,7 +10565,6 @@
         </w:sectPr>
       </w:pPr>
       <w:r>
-        <w:lastRenderedPageBreak/>
         <w:tab/>
       </w:r>
     </w:p>
@@ -14904,7 +14908,6 @@
                 <w:szCs w:val="16"/>
                 <w:lang w:val="id-ID"/>
               </w:rPr>
-              <w:lastRenderedPageBreak/>
               <w:t>III</w:t>
             </w:r>
             <w:r>
@@ -19708,7 +19711,6 @@
                 <w:szCs w:val="16"/>
                 <w:lang w:val="id-ID"/>
               </w:rPr>
-              <w:lastRenderedPageBreak/>
               <w:t>III.</w:t>
             </w:r>
             <w:r>
@@ -29733,6 +29735,9 @@
       <w:proofErr w:type="spellStart"/>
       <w:r>
         <w:t>pertek</w:t>
+      </w:r>
+      <w:r>
+        <w:t>_list</w:t>
       </w:r>
       <w:proofErr w:type="spellEnd"/>
       <w:r>
@@ -30673,28 +30678,28 @@
         <v:path o:extrusionok="f" gradientshapeok="t" o:connecttype="rect"/>
         <o:lock v:ext="edit" aspectratio="t"/>
       </v:shapetype>
-      <v:shape id="_x0000_i1158" type="#_x0000_t75" style="width:9pt;height:9pt" o:bullet="t">
+      <v:shape id="_x0000_i1830" type="#_x0000_t75" style="width:9pt;height:9pt" o:bullet="t">
         <v:imagedata r:id="rId1" o:title="BD15061_"/>
       </v:shape>
     </w:pict>
   </w:numPicBullet>
   <w:numPicBullet w:numPicBulletId="1">
     <w:pict>
-      <v:shape id="_x0000_i1159" type="#_x0000_t75" style="width:11.4pt;height:11.4pt" o:bullet="t">
+      <v:shape id="_x0000_i1831" type="#_x0000_t75" style="width:11.4pt;height:11.4pt" o:bullet="t">
         <v:imagedata r:id="rId2" o:title="BD10263_"/>
       </v:shape>
     </w:pict>
   </w:numPicBullet>
   <w:numPicBullet w:numPicBulletId="2">
     <w:pict>
-      <v:shape id="_x0000_i1160" type="#_x0000_t75" style="width:9pt;height:9pt" o:bullet="t">
+      <v:shape id="_x0000_i1832" type="#_x0000_t75" style="width:9pt;height:9pt" o:bullet="t">
         <v:imagedata r:id="rId3" o:title="BD10336_"/>
       </v:shape>
     </w:pict>
   </w:numPicBullet>
   <w:numPicBullet w:numPicBulletId="3">
     <w:pict>
-      <v:shape id="_x0000_i1161" type="#_x0000_t75" style="width:9pt;height:9pt" o:bullet="t">
+      <v:shape id="_x0000_i1833" type="#_x0000_t75" style="width:9pt;height:9pt" o:bullet="t">
         <v:imagedata r:id="rId4" o:title="BD15022_"/>
       </v:shape>
     </w:pict>

</xml_diff>

<commit_message>
[FIX] Fix tipo nama tabel
</commit_message>
<xml_diff>
--- a/public/template_ukl_upl.docx
+++ b/public/template_ukl_upl.docx
@@ -7116,7 +7116,25 @@
                 <w:sz w:val="16"/>
                 <w:szCs w:val="16"/>
               </w:rPr>
-              <w:t>STANDAR PEMANTUAN LINGKUNGAN HIDUP</w:t>
+              <w:t>STANDAR PEMANT</w:t>
+            </w:r>
+            <w:r>
+              <w:rPr>
+                <w:rFonts w:cs="Tahoma"/>
+                <w:b/>
+                <w:sz w:val="16"/>
+                <w:szCs w:val="16"/>
+              </w:rPr>
+              <w:t>AU</w:t>
+            </w:r>
+            <w:r>
+              <w:rPr>
+                <w:rFonts w:cs="Tahoma"/>
+                <w:b/>
+                <w:sz w:val="16"/>
+                <w:szCs w:val="16"/>
+              </w:rPr>
+              <w:t>AN LINGKUNGAN HIDUP</w:t>
             </w:r>
           </w:p>
         </w:tc>
@@ -19833,28 +19851,28 @@
         <v:path o:extrusionok="f" gradientshapeok="t" o:connecttype="rect"/>
         <o:lock v:ext="edit" aspectratio="t"/>
       </v:shapetype>
-      <v:shape id="_x0000_i1330" type="#_x0000_t75" style="width:9.15pt;height:9.15pt" o:bullet="t">
+      <v:shape id="_x0000_i3070" type="#_x0000_t75" style="width:9.15pt;height:9.15pt" o:bullet="t">
         <v:imagedata r:id="rId1" o:title="BD15061_"/>
       </v:shape>
     </w:pict>
   </w:numPicBullet>
   <w:numPicBullet w:numPicBulletId="1">
     <w:pict>
-      <v:shape id="_x0000_i1331" type="#_x0000_t75" style="width:11.3pt;height:11.3pt" o:bullet="t">
+      <v:shape id="_x0000_i3071" type="#_x0000_t75" style="width:11.3pt;height:11.3pt" o:bullet="t">
         <v:imagedata r:id="rId2" o:title="BD10263_"/>
       </v:shape>
     </w:pict>
   </w:numPicBullet>
   <w:numPicBullet w:numPicBulletId="2">
     <w:pict>
-      <v:shape id="_x0000_i1332" type="#_x0000_t75" style="width:9.15pt;height:9.15pt" o:bullet="t">
+      <v:shape id="_x0000_i3072" type="#_x0000_t75" style="width:9.15pt;height:9.15pt" o:bullet="t">
         <v:imagedata r:id="rId3" o:title="BD10336_"/>
       </v:shape>
     </w:pict>
   </w:numPicBullet>
   <w:numPicBullet w:numPicBulletId="3">
     <w:pict>
-      <v:shape id="_x0000_i1333" type="#_x0000_t75" style="width:9.15pt;height:9.15pt" o:bullet="t">
+      <v:shape id="_x0000_i3073" type="#_x0000_t75" style="width:9.15pt;height:9.15pt" o:bullet="t">
         <v:imagedata r:id="rId4" o:title="BD15022_"/>
       </v:shape>
     </w:pict>

</xml_diff>